<commit_message>
added abstraction and encapsulation code
</commit_message>
<xml_diff>
--- a/Java_Fundamentals_Detailed_Notes.docx
+++ b/Java_Fundamentals_Detailed_Notes.docx
@@ -6003,6 +6003,1507 @@
     <w:p>
       <w:r>
         <w:t>}</w:t>
+      </w:r>
+    </w:p>
+    <w:p>
+      <w:r>
+        <w:t>}</w:t>
+      </w:r>
+    </w:p>
+    <w:p/>
+    <w:p/>
+    <w:p>
+      <w:r>
+        <w:t>Abstraction:</w:t>
+      </w:r>
+    </w:p>
+    <w:p>
+      <w:r>
+        <w:rPr>
+          <w:b/>
+          <w:bCs/>
+        </w:rPr>
+        <w:t>package</w:t>
+      </w:r>
+      <w:r>
+        <w:t xml:space="preserve"> </w:t>
+      </w:r>
+      <w:proofErr w:type="spellStart"/>
+      <w:r>
+        <w:t>com.basicjava</w:t>
+      </w:r>
+      <w:proofErr w:type="spellEnd"/>
+      <w:r>
+        <w:t>;</w:t>
+      </w:r>
+    </w:p>
+    <w:p/>
+    <w:p>
+      <w:r>
+        <w:rPr>
+          <w:b/>
+          <w:bCs/>
+        </w:rPr>
+        <w:t>abstract</w:t>
+      </w:r>
+      <w:r>
+        <w:t xml:space="preserve"> </w:t>
+      </w:r>
+      <w:r>
+        <w:rPr>
+          <w:b/>
+          <w:bCs/>
+        </w:rPr>
+        <w:t>class</w:t>
+      </w:r>
+      <w:r>
+        <w:t xml:space="preserve"> Student{</w:t>
+      </w:r>
+    </w:p>
+    <w:p>
+      <w:r>
+        <w:tab/>
+      </w:r>
+      <w:r>
+        <w:rPr>
+          <w:b/>
+          <w:bCs/>
+        </w:rPr>
+        <w:t>public</w:t>
+      </w:r>
+      <w:r>
+        <w:t xml:space="preserve"> </w:t>
+      </w:r>
+      <w:r>
+        <w:rPr>
+          <w:b/>
+          <w:bCs/>
+        </w:rPr>
+        <w:t>void</w:t>
+      </w:r>
+      <w:r>
+        <w:t xml:space="preserve"> </w:t>
+      </w:r>
+      <w:proofErr w:type="spellStart"/>
+      <w:r>
+        <w:t>choose_course</w:t>
+      </w:r>
+      <w:proofErr w:type="spellEnd"/>
+      <w:r>
+        <w:t>(){</w:t>
+      </w:r>
+    </w:p>
+    <w:p>
+      <w:r>
+        <w:tab/>
+      </w:r>
+      <w:r>
+        <w:tab/>
+      </w:r>
+      <w:proofErr w:type="spellStart"/>
+      <w:r>
+        <w:t>System.</w:t>
+      </w:r>
+      <w:r>
+        <w:rPr>
+          <w:b/>
+          <w:bCs/>
+          <w:i/>
+          <w:iCs/>
+        </w:rPr>
+        <w:t>out</w:t>
+      </w:r>
+      <w:r>
+        <w:t>.println</w:t>
+      </w:r>
+      <w:proofErr w:type="spellEnd"/>
+      <w:r>
+        <w:t>("Showing all the courses!");</w:t>
+      </w:r>
+    </w:p>
+    <w:p>
+      <w:r>
+        <w:tab/>
+      </w:r>
+      <w:r>
+        <w:tab/>
+        <w:t>//</w:t>
+      </w:r>
+      <w:proofErr w:type="spellStart"/>
+      <w:r>
+        <w:t>System.out.println</w:t>
+      </w:r>
+      <w:proofErr w:type="spellEnd"/>
+      <w:r>
+        <w:t>(address +" " +</w:t>
+      </w:r>
+      <w:proofErr w:type="spellStart"/>
+      <w:r>
+        <w:t>contact_number</w:t>
+      </w:r>
+      <w:proofErr w:type="spellEnd"/>
+      <w:r>
+        <w:t>);</w:t>
+      </w:r>
+    </w:p>
+    <w:p>
+      <w:r>
+        <w:tab/>
+        <w:t>}</w:t>
+      </w:r>
+    </w:p>
+    <w:p>
+      <w:r>
+        <w:tab/>
+      </w:r>
+      <w:r>
+        <w:rPr>
+          <w:b/>
+          <w:bCs/>
+        </w:rPr>
+        <w:t>public</w:t>
+      </w:r>
+      <w:r>
+        <w:t xml:space="preserve"> </w:t>
+      </w:r>
+      <w:r>
+        <w:rPr>
+          <w:b/>
+          <w:bCs/>
+        </w:rPr>
+        <w:t>void</w:t>
+      </w:r>
+      <w:r>
+        <w:t xml:space="preserve"> </w:t>
+      </w:r>
+      <w:proofErr w:type="spellStart"/>
+      <w:r>
+        <w:t>attend_lectures</w:t>
+      </w:r>
+      <w:proofErr w:type="spellEnd"/>
+      <w:r>
+        <w:t>() {</w:t>
+      </w:r>
+    </w:p>
+    <w:p>
+      <w:r>
+        <w:tab/>
+      </w:r>
+      <w:r>
+        <w:tab/>
+      </w:r>
+      <w:proofErr w:type="spellStart"/>
+      <w:r>
+        <w:t>System.</w:t>
+      </w:r>
+      <w:r>
+        <w:rPr>
+          <w:b/>
+          <w:bCs/>
+          <w:i/>
+          <w:iCs/>
+        </w:rPr>
+        <w:t>out</w:t>
+      </w:r>
+      <w:r>
+        <w:t>.println</w:t>
+      </w:r>
+      <w:proofErr w:type="spellEnd"/>
+      <w:r>
+        <w:t>("Attending sessions!");</w:t>
+      </w:r>
+    </w:p>
+    <w:p>
+      <w:r>
+        <w:tab/>
+        <w:t>}</w:t>
+      </w:r>
+    </w:p>
+    <w:p>
+      <w:r>
+        <w:tab/>
+      </w:r>
+      <w:r>
+        <w:rPr>
+          <w:b/>
+          <w:bCs/>
+        </w:rPr>
+        <w:t>public</w:t>
+      </w:r>
+      <w:r>
+        <w:t xml:space="preserve"> </w:t>
+      </w:r>
+      <w:r>
+        <w:rPr>
+          <w:b/>
+          <w:bCs/>
+        </w:rPr>
+        <w:t>void</w:t>
+      </w:r>
+      <w:r>
+        <w:t xml:space="preserve"> </w:t>
+      </w:r>
+      <w:proofErr w:type="spellStart"/>
+      <w:r>
+        <w:t>show_attendance</w:t>
+      </w:r>
+      <w:proofErr w:type="spellEnd"/>
+      <w:r>
+        <w:t>() {</w:t>
+      </w:r>
+    </w:p>
+    <w:p>
+      <w:r>
+        <w:tab/>
+      </w:r>
+      <w:r>
+        <w:tab/>
+      </w:r>
+      <w:proofErr w:type="spellStart"/>
+      <w:r>
+        <w:t>System.</w:t>
+      </w:r>
+      <w:r>
+        <w:rPr>
+          <w:b/>
+          <w:bCs/>
+          <w:i/>
+          <w:iCs/>
+        </w:rPr>
+        <w:t>out</w:t>
+      </w:r>
+      <w:r>
+        <w:t>.println</w:t>
+      </w:r>
+      <w:proofErr w:type="spellEnd"/>
+      <w:r>
+        <w:t>("showing attendance in percentage!");</w:t>
+      </w:r>
+    </w:p>
+    <w:p>
+      <w:r>
+        <w:tab/>
+        <w:t>}</w:t>
+      </w:r>
+    </w:p>
+    <w:p>
+      <w:r>
+        <w:t xml:space="preserve">  </w:t>
+      </w:r>
+      <w:r>
+        <w:rPr>
+          <w:b/>
+          <w:bCs/>
+        </w:rPr>
+        <w:t>public</w:t>
+      </w:r>
+      <w:r>
+        <w:t xml:space="preserve"> </w:t>
+      </w:r>
+      <w:r>
+        <w:rPr>
+          <w:b/>
+          <w:bCs/>
+        </w:rPr>
+        <w:t>abstract</w:t>
+      </w:r>
+      <w:r>
+        <w:t xml:space="preserve">  </w:t>
+      </w:r>
+      <w:r>
+        <w:rPr>
+          <w:b/>
+          <w:bCs/>
+        </w:rPr>
+        <w:t>void</w:t>
+      </w:r>
+      <w:r>
+        <w:t xml:space="preserve"> </w:t>
+      </w:r>
+      <w:proofErr w:type="spellStart"/>
+      <w:r>
+        <w:t>show_contact_details</w:t>
+      </w:r>
+      <w:proofErr w:type="spellEnd"/>
+      <w:r>
+        <w:t>();</w:t>
+      </w:r>
+    </w:p>
+    <w:p>
+      <w:r>
+        <w:t>}</w:t>
+      </w:r>
+    </w:p>
+    <w:p>
+      <w:r>
+        <w:rPr>
+          <w:b/>
+          <w:bCs/>
+        </w:rPr>
+        <w:t>public</w:t>
+      </w:r>
+      <w:r>
+        <w:t xml:space="preserve"> </w:t>
+      </w:r>
+      <w:r>
+        <w:rPr>
+          <w:b/>
+          <w:bCs/>
+        </w:rPr>
+        <w:t>class</w:t>
+      </w:r>
+      <w:r>
+        <w:t xml:space="preserve"> </w:t>
+      </w:r>
+      <w:proofErr w:type="spellStart"/>
+      <w:r>
+        <w:t>AbstractExample</w:t>
+      </w:r>
+      <w:proofErr w:type="spellEnd"/>
+      <w:r>
+        <w:t xml:space="preserve"> </w:t>
+      </w:r>
+      <w:r>
+        <w:rPr>
+          <w:b/>
+          <w:bCs/>
+        </w:rPr>
+        <w:t>extends</w:t>
+      </w:r>
+      <w:r>
+        <w:t xml:space="preserve">  Student {</w:t>
+      </w:r>
+    </w:p>
+    <w:p>
+      <w:r>
+        <w:t xml:space="preserve"> </w:t>
+      </w:r>
+      <w:r>
+        <w:rPr>
+          <w:b/>
+          <w:bCs/>
+        </w:rPr>
+        <w:t>public</w:t>
+      </w:r>
+      <w:r>
+        <w:t xml:space="preserve"> </w:t>
+      </w:r>
+      <w:r>
+        <w:rPr>
+          <w:b/>
+          <w:bCs/>
+        </w:rPr>
+        <w:t>static</w:t>
+      </w:r>
+      <w:r>
+        <w:t xml:space="preserve"> </w:t>
+      </w:r>
+      <w:r>
+        <w:rPr>
+          <w:b/>
+          <w:bCs/>
+        </w:rPr>
+        <w:t>void</w:t>
+      </w:r>
+      <w:r>
+        <w:t xml:space="preserve"> main(String[] </w:t>
+      </w:r>
+      <w:proofErr w:type="spellStart"/>
+      <w:r>
+        <w:t>args</w:t>
+      </w:r>
+      <w:proofErr w:type="spellEnd"/>
+      <w:r>
+        <w:t>) {</w:t>
+      </w:r>
+    </w:p>
+    <w:p>
+      <w:r>
+        <w:tab/>
+        <w:t xml:space="preserve"> // Not allowed to create abstract class object</w:t>
+      </w:r>
+    </w:p>
+    <w:p>
+      <w:r>
+        <w:tab/>
+        <w:t xml:space="preserve"> //Student </w:t>
+      </w:r>
+      <w:proofErr w:type="spellStart"/>
+      <w:r>
+        <w:t>student</w:t>
+      </w:r>
+      <w:proofErr w:type="spellEnd"/>
+      <w:r>
+        <w:t xml:space="preserve"> = new Student();</w:t>
+      </w:r>
+    </w:p>
+    <w:p>
+      <w:r>
+        <w:tab/>
+        <w:t xml:space="preserve"> </w:t>
+      </w:r>
+      <w:proofErr w:type="spellStart"/>
+      <w:r>
+        <w:t>AbstractExample</w:t>
+      </w:r>
+      <w:proofErr w:type="spellEnd"/>
+      <w:r>
+        <w:t xml:space="preserve"> obj1 = </w:t>
+      </w:r>
+      <w:r>
+        <w:rPr>
+          <w:b/>
+          <w:bCs/>
+        </w:rPr>
+        <w:t>new</w:t>
+      </w:r>
+      <w:r>
+        <w:t xml:space="preserve"> </w:t>
+      </w:r>
+      <w:proofErr w:type="spellStart"/>
+      <w:r>
+        <w:t>AbstractExample</w:t>
+      </w:r>
+      <w:proofErr w:type="spellEnd"/>
+      <w:r>
+        <w:t>();</w:t>
+      </w:r>
+    </w:p>
+    <w:p>
+      <w:r>
+        <w:tab/>
+        <w:t xml:space="preserve"> obj1.show_contact_details();</w:t>
+      </w:r>
+    </w:p>
+    <w:p>
+      <w:r>
+        <w:t>}</w:t>
+      </w:r>
+    </w:p>
+    <w:p>
+      <w:r>
+        <w:tab/>
+        <w:t>@Override</w:t>
+      </w:r>
+    </w:p>
+    <w:p>
+      <w:r>
+        <w:tab/>
+      </w:r>
+      <w:r>
+        <w:rPr>
+          <w:b/>
+          <w:bCs/>
+        </w:rPr>
+        <w:t>public</w:t>
+      </w:r>
+      <w:r>
+        <w:t xml:space="preserve"> </w:t>
+      </w:r>
+      <w:r>
+        <w:rPr>
+          <w:b/>
+          <w:bCs/>
+        </w:rPr>
+        <w:t>void</w:t>
+      </w:r>
+      <w:r>
+        <w:t xml:space="preserve"> </w:t>
+      </w:r>
+      <w:proofErr w:type="spellStart"/>
+      <w:r>
+        <w:t>show_contact_details</w:t>
+      </w:r>
+      <w:proofErr w:type="spellEnd"/>
+      <w:r>
+        <w:t>() {</w:t>
+      </w:r>
+    </w:p>
+    <w:p>
+      <w:r>
+        <w:tab/>
+      </w:r>
+      <w:r>
+        <w:tab/>
+        <w:t>String address = "Mumbai Kandivali";</w:t>
+      </w:r>
+    </w:p>
+    <w:p>
+      <w:r>
+        <w:tab/>
+      </w:r>
+      <w:r>
+        <w:tab/>
+      </w:r>
+      <w:r>
+        <w:rPr>
+          <w:b/>
+          <w:bCs/>
+        </w:rPr>
+        <w:t>int</w:t>
+      </w:r>
+      <w:r>
+        <w:t xml:space="preserve"> </w:t>
+      </w:r>
+      <w:proofErr w:type="spellStart"/>
+      <w:r>
+        <w:t>contact_number</w:t>
+      </w:r>
+      <w:proofErr w:type="spellEnd"/>
+      <w:r>
+        <w:t xml:space="preserve"> = 78998666;</w:t>
+      </w:r>
+    </w:p>
+    <w:p>
+      <w:r>
+        <w:tab/>
+      </w:r>
+      <w:r>
+        <w:tab/>
+      </w:r>
+    </w:p>
+    <w:p>
+      <w:r>
+        <w:lastRenderedPageBreak/>
+        <w:tab/>
+      </w:r>
+      <w:r>
+        <w:tab/>
+      </w:r>
+      <w:proofErr w:type="spellStart"/>
+      <w:r>
+        <w:t>System.</w:t>
+      </w:r>
+      <w:r>
+        <w:rPr>
+          <w:b/>
+          <w:bCs/>
+          <w:i/>
+          <w:iCs/>
+        </w:rPr>
+        <w:t>out</w:t>
+      </w:r>
+      <w:r>
+        <w:t>.println</w:t>
+      </w:r>
+      <w:proofErr w:type="spellEnd"/>
+      <w:r>
+        <w:t>(address +" " +</w:t>
+      </w:r>
+      <w:proofErr w:type="spellStart"/>
+      <w:r>
+        <w:t>contact_number</w:t>
+      </w:r>
+      <w:proofErr w:type="spellEnd"/>
+      <w:r>
+        <w:t>);</w:t>
+      </w:r>
+    </w:p>
+    <w:p>
+      <w:r>
+        <w:tab/>
+      </w:r>
+      <w:r>
+        <w:tab/>
+      </w:r>
+    </w:p>
+    <w:p>
+      <w:r>
+        <w:tab/>
+        <w:t>}</w:t>
+      </w:r>
+    </w:p>
+    <w:p/>
+    <w:p>
+      <w:r>
+        <w:t>}</w:t>
+      </w:r>
+    </w:p>
+    <w:p/>
+    <w:p/>
+    <w:p>
+      <w:r>
+        <w:t>Encapsulation:</w:t>
+      </w:r>
+    </w:p>
+    <w:p>
+      <w:r>
+        <w:rPr>
+          <w:b/>
+          <w:bCs/>
+        </w:rPr>
+        <w:t>package</w:t>
+      </w:r>
+      <w:r>
+        <w:t xml:space="preserve"> </w:t>
+      </w:r>
+      <w:proofErr w:type="spellStart"/>
+      <w:r>
+        <w:t>com.basicjava</w:t>
+      </w:r>
+      <w:proofErr w:type="spellEnd"/>
+      <w:r>
+        <w:t>;</w:t>
+      </w:r>
+    </w:p>
+    <w:p/>
+    <w:p>
+      <w:r>
+        <w:rPr>
+          <w:b/>
+          <w:bCs/>
+        </w:rPr>
+        <w:t>class</w:t>
+      </w:r>
+      <w:r>
+        <w:t xml:space="preserve"> </w:t>
+      </w:r>
+      <w:proofErr w:type="spellStart"/>
+      <w:r>
+        <w:t>BankAccount</w:t>
+      </w:r>
+      <w:proofErr w:type="spellEnd"/>
+      <w:r>
+        <w:t xml:space="preserve"> {</w:t>
+      </w:r>
+    </w:p>
+    <w:p/>
+    <w:p>
+      <w:r>
+        <w:t xml:space="preserve">    //  Step 1: Make variables private (Data Hiding)</w:t>
+      </w:r>
+    </w:p>
+    <w:p>
+      <w:r>
+        <w:t xml:space="preserve">    </w:t>
+      </w:r>
+      <w:r>
+        <w:rPr>
+          <w:b/>
+          <w:bCs/>
+        </w:rPr>
+        <w:t>private</w:t>
+      </w:r>
+      <w:r>
+        <w:t xml:space="preserve"> String </w:t>
+      </w:r>
+      <w:proofErr w:type="spellStart"/>
+      <w:r>
+        <w:t>accountHolderName</w:t>
+      </w:r>
+      <w:proofErr w:type="spellEnd"/>
+      <w:r>
+        <w:t>;</w:t>
+      </w:r>
+    </w:p>
+    <w:p>
+      <w:r>
+        <w:t xml:space="preserve">    </w:t>
+      </w:r>
+      <w:r>
+        <w:rPr>
+          <w:b/>
+          <w:bCs/>
+        </w:rPr>
+        <w:t>private</w:t>
+      </w:r>
+      <w:r>
+        <w:t xml:space="preserve"> String </w:t>
+      </w:r>
+      <w:proofErr w:type="spellStart"/>
+      <w:r>
+        <w:rPr>
+          <w:u w:val="single"/>
+        </w:rPr>
+        <w:t>accountNumber</w:t>
+      </w:r>
+      <w:proofErr w:type="spellEnd"/>
+      <w:r>
+        <w:t>;</w:t>
+      </w:r>
+    </w:p>
+    <w:p>
+      <w:r>
+        <w:t xml:space="preserve">    </w:t>
+      </w:r>
+      <w:r>
+        <w:rPr>
+          <w:b/>
+          <w:bCs/>
+        </w:rPr>
+        <w:t>private</w:t>
+      </w:r>
+      <w:r>
+        <w:t xml:space="preserve"> </w:t>
+      </w:r>
+      <w:r>
+        <w:rPr>
+          <w:b/>
+          <w:bCs/>
+        </w:rPr>
+        <w:t>double</w:t>
+      </w:r>
+      <w:r>
+        <w:t xml:space="preserve"> balance;</w:t>
+      </w:r>
+    </w:p>
+    <w:p/>
+    <w:p>
+      <w:r>
+        <w:t xml:space="preserve">    //  Constructor</w:t>
+      </w:r>
+    </w:p>
+    <w:p>
+      <w:r>
+        <w:t xml:space="preserve">    </w:t>
+      </w:r>
+      <w:r>
+        <w:rPr>
+          <w:b/>
+          <w:bCs/>
+        </w:rPr>
+        <w:t>public</w:t>
+      </w:r>
+      <w:r>
+        <w:t xml:space="preserve"> </w:t>
+      </w:r>
+      <w:proofErr w:type="spellStart"/>
+      <w:r>
+        <w:t>BankAccount</w:t>
+      </w:r>
+      <w:proofErr w:type="spellEnd"/>
+      <w:r>
+        <w:t xml:space="preserve">(String name, String </w:t>
+      </w:r>
+      <w:proofErr w:type="spellStart"/>
+      <w:r>
+        <w:t>accNumber</w:t>
+      </w:r>
+      <w:proofErr w:type="spellEnd"/>
+      <w:r>
+        <w:t xml:space="preserve">, </w:t>
+      </w:r>
+      <w:r>
+        <w:rPr>
+          <w:b/>
+          <w:bCs/>
+        </w:rPr>
+        <w:t>double</w:t>
+      </w:r>
+      <w:r>
+        <w:t xml:space="preserve"> </w:t>
+      </w:r>
+      <w:proofErr w:type="spellStart"/>
+      <w:r>
+        <w:t>initialBalance</w:t>
+      </w:r>
+      <w:proofErr w:type="spellEnd"/>
+      <w:r>
+        <w:t>) {</w:t>
+      </w:r>
+    </w:p>
+    <w:p>
+      <w:r>
+        <w:t xml:space="preserve">        </w:t>
+      </w:r>
+      <w:proofErr w:type="spellStart"/>
+      <w:r>
+        <w:rPr>
+          <w:b/>
+          <w:bCs/>
+        </w:rPr>
+        <w:t>this</w:t>
+      </w:r>
+      <w:r>
+        <w:t>.accountHolderName</w:t>
+      </w:r>
+      <w:proofErr w:type="spellEnd"/>
+      <w:r>
+        <w:t xml:space="preserve"> = name;</w:t>
+      </w:r>
+    </w:p>
+    <w:p>
+      <w:r>
+        <w:t xml:space="preserve">        </w:t>
+      </w:r>
+      <w:proofErr w:type="spellStart"/>
+      <w:r>
+        <w:rPr>
+          <w:b/>
+          <w:bCs/>
+        </w:rPr>
+        <w:t>this</w:t>
+      </w:r>
+      <w:r>
+        <w:t>.accountNumber</w:t>
+      </w:r>
+      <w:proofErr w:type="spellEnd"/>
+      <w:r>
+        <w:t xml:space="preserve"> = </w:t>
+      </w:r>
+      <w:proofErr w:type="spellStart"/>
+      <w:r>
+        <w:t>accNumber</w:t>
+      </w:r>
+      <w:proofErr w:type="spellEnd"/>
+      <w:r>
+        <w:t>;</w:t>
+      </w:r>
+    </w:p>
+    <w:p>
+      <w:r>
+        <w:t xml:space="preserve">        </w:t>
+      </w:r>
+      <w:proofErr w:type="spellStart"/>
+      <w:r>
+        <w:rPr>
+          <w:b/>
+          <w:bCs/>
+        </w:rPr>
+        <w:t>this</w:t>
+      </w:r>
+      <w:r>
+        <w:t>.balance</w:t>
+      </w:r>
+      <w:proofErr w:type="spellEnd"/>
+      <w:r>
+        <w:t xml:space="preserve"> = </w:t>
+      </w:r>
+      <w:proofErr w:type="spellStart"/>
+      <w:r>
+        <w:t>initialBalance</w:t>
+      </w:r>
+      <w:proofErr w:type="spellEnd"/>
+      <w:r>
+        <w:t>;</w:t>
+      </w:r>
+    </w:p>
+    <w:p>
+      <w:r>
+        <w:t xml:space="preserve">    }</w:t>
+      </w:r>
+    </w:p>
+    <w:p/>
+    <w:p>
+      <w:r>
+        <w:t xml:space="preserve">    //  Getter Method (Read-only access)</w:t>
+      </w:r>
+    </w:p>
+    <w:p>
+      <w:r>
+        <w:t xml:space="preserve">    </w:t>
+      </w:r>
+      <w:r>
+        <w:rPr>
+          <w:b/>
+          <w:bCs/>
+        </w:rPr>
+        <w:t>public</w:t>
+      </w:r>
+      <w:r>
+        <w:t xml:space="preserve"> </w:t>
+      </w:r>
+      <w:r>
+        <w:rPr>
+          <w:b/>
+          <w:bCs/>
+        </w:rPr>
+        <w:t>double</w:t>
+      </w:r>
+      <w:r>
+        <w:t xml:space="preserve"> </w:t>
+      </w:r>
+      <w:proofErr w:type="spellStart"/>
+      <w:r>
+        <w:t>getBalance</w:t>
+      </w:r>
+      <w:proofErr w:type="spellEnd"/>
+      <w:r>
+        <w:t>() {</w:t>
+      </w:r>
+    </w:p>
+    <w:p>
+      <w:r>
+        <w:lastRenderedPageBreak/>
+        <w:t xml:space="preserve">        </w:t>
+      </w:r>
+      <w:r>
+        <w:rPr>
+          <w:b/>
+          <w:bCs/>
+        </w:rPr>
+        <w:t>return</w:t>
+      </w:r>
+      <w:r>
+        <w:t xml:space="preserve"> balance;</w:t>
+      </w:r>
+    </w:p>
+    <w:p>
+      <w:r>
+        <w:t xml:space="preserve">    }</w:t>
+      </w:r>
+    </w:p>
+    <w:p/>
+    <w:p>
+      <w:r>
+        <w:t xml:space="preserve">    </w:t>
+      </w:r>
+      <w:r>
+        <w:rPr>
+          <w:b/>
+          <w:bCs/>
+        </w:rPr>
+        <w:t>public</w:t>
+      </w:r>
+      <w:r>
+        <w:t xml:space="preserve"> String </w:t>
+      </w:r>
+      <w:proofErr w:type="spellStart"/>
+      <w:r>
+        <w:t>getAccountHolderName</w:t>
+      </w:r>
+      <w:proofErr w:type="spellEnd"/>
+      <w:r>
+        <w:t>() {</w:t>
+      </w:r>
+    </w:p>
+    <w:p>
+      <w:r>
+        <w:t xml:space="preserve">        </w:t>
+      </w:r>
+      <w:r>
+        <w:rPr>
+          <w:b/>
+          <w:bCs/>
+        </w:rPr>
+        <w:t>return</w:t>
+      </w:r>
+      <w:r>
+        <w:t xml:space="preserve"> </w:t>
+      </w:r>
+      <w:proofErr w:type="spellStart"/>
+      <w:r>
+        <w:t>accountHolderName</w:t>
+      </w:r>
+      <w:proofErr w:type="spellEnd"/>
+      <w:r>
+        <w:t>;</w:t>
+      </w:r>
+    </w:p>
+    <w:p>
+      <w:r>
+        <w:t xml:space="preserve">    }</w:t>
+      </w:r>
+    </w:p>
+    <w:p/>
+    <w:p>
+      <w:r>
+        <w:t xml:space="preserve">    //  Controlled access method (Deposit)</w:t>
+      </w:r>
+    </w:p>
+    <w:p>
+      <w:r>
+        <w:t xml:space="preserve">    </w:t>
+      </w:r>
+      <w:r>
+        <w:rPr>
+          <w:b/>
+          <w:bCs/>
+        </w:rPr>
+        <w:t>public</w:t>
+      </w:r>
+      <w:r>
+        <w:t xml:space="preserve"> </w:t>
+      </w:r>
+      <w:r>
+        <w:rPr>
+          <w:b/>
+          <w:bCs/>
+        </w:rPr>
+        <w:t>void</w:t>
+      </w:r>
+      <w:r>
+        <w:t xml:space="preserve"> deposit(</w:t>
+      </w:r>
+      <w:r>
+        <w:rPr>
+          <w:b/>
+          <w:bCs/>
+        </w:rPr>
+        <w:t>double</w:t>
+      </w:r>
+      <w:r>
+        <w:t xml:space="preserve"> amount) {</w:t>
+      </w:r>
+    </w:p>
+    <w:p>
+      <w:r>
+        <w:t xml:space="preserve">        </w:t>
+      </w:r>
+      <w:r>
+        <w:rPr>
+          <w:b/>
+          <w:bCs/>
+        </w:rPr>
+        <w:t>if</w:t>
+      </w:r>
+      <w:r>
+        <w:t xml:space="preserve"> (amount &gt; 0) {</w:t>
+      </w:r>
+    </w:p>
+    <w:p>
+      <w:r>
+        <w:t xml:space="preserve">            balance += amount;</w:t>
+      </w:r>
+    </w:p>
+    <w:p>
+      <w:r>
+        <w:t xml:space="preserve">            </w:t>
+      </w:r>
+      <w:proofErr w:type="spellStart"/>
+      <w:r>
+        <w:t>System.</w:t>
+      </w:r>
+      <w:r>
+        <w:rPr>
+          <w:b/>
+          <w:bCs/>
+          <w:i/>
+          <w:iCs/>
+        </w:rPr>
+        <w:t>out</w:t>
+      </w:r>
+      <w:r>
+        <w:t>.println</w:t>
+      </w:r>
+      <w:proofErr w:type="spellEnd"/>
+      <w:r>
+        <w:t>("Amount Deposited: " + amount);</w:t>
+      </w:r>
+    </w:p>
+    <w:p>
+      <w:r>
+        <w:t xml:space="preserve">        } </w:t>
+      </w:r>
+      <w:r>
+        <w:rPr>
+          <w:b/>
+          <w:bCs/>
+        </w:rPr>
+        <w:t>else</w:t>
+      </w:r>
+      <w:r>
+        <w:t xml:space="preserve"> {</w:t>
+      </w:r>
+    </w:p>
+    <w:p>
+      <w:r>
+        <w:t xml:space="preserve">            </w:t>
+      </w:r>
+      <w:proofErr w:type="spellStart"/>
+      <w:r>
+        <w:t>System.</w:t>
+      </w:r>
+      <w:r>
+        <w:rPr>
+          <w:b/>
+          <w:bCs/>
+          <w:i/>
+          <w:iCs/>
+        </w:rPr>
+        <w:t>out</w:t>
+      </w:r>
+      <w:r>
+        <w:t>.println</w:t>
+      </w:r>
+      <w:proofErr w:type="spellEnd"/>
+      <w:r>
+        <w:t>("Invalid Deposit Amount");</w:t>
+      </w:r>
+    </w:p>
+    <w:p>
+      <w:r>
+        <w:t xml:space="preserve">        }</w:t>
+      </w:r>
+    </w:p>
+    <w:p>
+      <w:r>
+        <w:t xml:space="preserve">    }</w:t>
+      </w:r>
+    </w:p>
+    <w:p/>
+    <w:p>
+      <w:r>
+        <w:t xml:space="preserve">    //  Controlled access method (Withdraw)</w:t>
+      </w:r>
+    </w:p>
+    <w:p>
+      <w:r>
+        <w:t xml:space="preserve">    </w:t>
+      </w:r>
+      <w:r>
+        <w:rPr>
+          <w:b/>
+          <w:bCs/>
+        </w:rPr>
+        <w:t>public</w:t>
+      </w:r>
+      <w:r>
+        <w:t xml:space="preserve"> </w:t>
+      </w:r>
+      <w:r>
+        <w:rPr>
+          <w:b/>
+          <w:bCs/>
+        </w:rPr>
+        <w:t>void</w:t>
+      </w:r>
+      <w:r>
+        <w:t xml:space="preserve"> </w:t>
+      </w:r>
+      <w:proofErr w:type="gramStart"/>
+      <w:r>
+        <w:t>withdraw</w:t>
+      </w:r>
+      <w:proofErr w:type="gramEnd"/>
+      <w:r>
+        <w:t>(</w:t>
+      </w:r>
+      <w:r>
+        <w:rPr>
+          <w:b/>
+          <w:bCs/>
+        </w:rPr>
+        <w:t>double</w:t>
+      </w:r>
+      <w:r>
+        <w:t xml:space="preserve"> amount) {</w:t>
+      </w:r>
+    </w:p>
+    <w:p>
+      <w:r>
+        <w:t xml:space="preserve">        </w:t>
+      </w:r>
+      <w:r>
+        <w:rPr>
+          <w:b/>
+          <w:bCs/>
+        </w:rPr>
+        <w:t>if</w:t>
+      </w:r>
+      <w:r>
+        <w:t xml:space="preserve"> (amount &gt; 0 &amp;&amp; amount &lt;= balance) {</w:t>
+      </w:r>
+    </w:p>
+    <w:p>
+      <w:r>
+        <w:t xml:space="preserve">            balance -= amount;</w:t>
+      </w:r>
+    </w:p>
+    <w:p>
+      <w:r>
+        <w:t xml:space="preserve">            </w:t>
+      </w:r>
+      <w:proofErr w:type="spellStart"/>
+      <w:r>
+        <w:t>System.</w:t>
+      </w:r>
+      <w:r>
+        <w:rPr>
+          <w:b/>
+          <w:bCs/>
+          <w:i/>
+          <w:iCs/>
+        </w:rPr>
+        <w:t>out</w:t>
+      </w:r>
+      <w:r>
+        <w:t>.println</w:t>
+      </w:r>
+      <w:proofErr w:type="spellEnd"/>
+      <w:r>
+        <w:t>("Amount Withdrawn: " + amount);</w:t>
+      </w:r>
+    </w:p>
+    <w:p>
+      <w:r>
+        <w:t xml:space="preserve">        } </w:t>
+      </w:r>
+      <w:r>
+        <w:rPr>
+          <w:b/>
+          <w:bCs/>
+        </w:rPr>
+        <w:t>else</w:t>
+      </w:r>
+      <w:r>
+        <w:t xml:space="preserve"> {</w:t>
+      </w:r>
+    </w:p>
+    <w:p>
+      <w:r>
+        <w:t xml:space="preserve">            </w:t>
+      </w:r>
+      <w:proofErr w:type="spellStart"/>
+      <w:r>
+        <w:t>System.</w:t>
+      </w:r>
+      <w:r>
+        <w:rPr>
+          <w:b/>
+          <w:bCs/>
+          <w:i/>
+          <w:iCs/>
+        </w:rPr>
+        <w:t>out</w:t>
+      </w:r>
+      <w:r>
+        <w:t>.println</w:t>
+      </w:r>
+      <w:proofErr w:type="spellEnd"/>
+      <w:r>
+        <w:t>("Insufficient Balance or Invalid Amount");</w:t>
+      </w:r>
+    </w:p>
+    <w:p>
+      <w:r>
+        <w:t xml:space="preserve">        }</w:t>
+      </w:r>
+    </w:p>
+    <w:p>
+      <w:r>
+        <w:t xml:space="preserve">    }</w:t>
+      </w:r>
+    </w:p>
+    <w:p>
+      <w:r>
+        <w:lastRenderedPageBreak/>
+        <w:t>}</w:t>
+      </w:r>
+    </w:p>
+    <w:p/>
+    <w:p>
+      <w:r>
+        <w:rPr>
+          <w:b/>
+          <w:bCs/>
+        </w:rPr>
+        <w:t>public</w:t>
+      </w:r>
+      <w:r>
+        <w:t xml:space="preserve"> </w:t>
+      </w:r>
+      <w:r>
+        <w:rPr>
+          <w:b/>
+          <w:bCs/>
+        </w:rPr>
+        <w:t>class</w:t>
+      </w:r>
+      <w:r>
+        <w:t xml:space="preserve"> </w:t>
+      </w:r>
+      <w:proofErr w:type="spellStart"/>
+      <w:r>
+        <w:t>BankApp</w:t>
+      </w:r>
+      <w:proofErr w:type="spellEnd"/>
+      <w:r>
+        <w:t xml:space="preserve"> {</w:t>
+      </w:r>
+    </w:p>
+    <w:p/>
+    <w:p>
+      <w:r>
+        <w:t xml:space="preserve">    </w:t>
+      </w:r>
+      <w:r>
+        <w:rPr>
+          <w:b/>
+          <w:bCs/>
+        </w:rPr>
+        <w:t>public</w:t>
+      </w:r>
+      <w:r>
+        <w:t xml:space="preserve"> </w:t>
+      </w:r>
+      <w:r>
+        <w:rPr>
+          <w:b/>
+          <w:bCs/>
+        </w:rPr>
+        <w:t>static</w:t>
+      </w:r>
+      <w:r>
+        <w:t xml:space="preserve"> </w:t>
+      </w:r>
+      <w:r>
+        <w:rPr>
+          <w:b/>
+          <w:bCs/>
+        </w:rPr>
+        <w:t>void</w:t>
+      </w:r>
+      <w:r>
+        <w:t xml:space="preserve"> main(String[] </w:t>
+      </w:r>
+      <w:proofErr w:type="spellStart"/>
+      <w:r>
+        <w:t>args</w:t>
+      </w:r>
+      <w:proofErr w:type="spellEnd"/>
+      <w:r>
+        <w:t>) {</w:t>
+      </w:r>
+    </w:p>
+    <w:p/>
+    <w:p>
+      <w:r>
+        <w:t xml:space="preserve">        </w:t>
+      </w:r>
+      <w:proofErr w:type="spellStart"/>
+      <w:r>
+        <w:t>BankAccount</w:t>
+      </w:r>
+      <w:proofErr w:type="spellEnd"/>
+      <w:r>
+        <w:t xml:space="preserve"> account = </w:t>
+      </w:r>
+      <w:r>
+        <w:rPr>
+          <w:b/>
+          <w:bCs/>
+        </w:rPr>
+        <w:t>new</w:t>
+      </w:r>
+      <w:r>
+        <w:t xml:space="preserve"> </w:t>
+      </w:r>
+      <w:proofErr w:type="spellStart"/>
+      <w:r>
+        <w:t>BankAccount</w:t>
+      </w:r>
+      <w:proofErr w:type="spellEnd"/>
+      <w:r>
+        <w:t>("Preetti", "ACC123", 10000);</w:t>
+      </w:r>
+    </w:p>
+    <w:p/>
+    <w:p>
+      <w:r>
+        <w:t xml:space="preserve">        </w:t>
+      </w:r>
+      <w:proofErr w:type="spellStart"/>
+      <w:r>
+        <w:t>account.deposit</w:t>
+      </w:r>
+      <w:proofErr w:type="spellEnd"/>
+      <w:r>
+        <w:t>(2000);</w:t>
+      </w:r>
+    </w:p>
+    <w:p>
+      <w:r>
+        <w:t xml:space="preserve">        </w:t>
+      </w:r>
+      <w:proofErr w:type="spellStart"/>
+      <w:r>
+        <w:t>account.withdraw</w:t>
+      </w:r>
+      <w:proofErr w:type="spellEnd"/>
+      <w:r>
+        <w:t>(3000);</w:t>
+      </w:r>
+    </w:p>
+    <w:p/>
+    <w:p>
+      <w:r>
+        <w:t xml:space="preserve">        </w:t>
+      </w:r>
+      <w:proofErr w:type="spellStart"/>
+      <w:r>
+        <w:t>System.</w:t>
+      </w:r>
+      <w:r>
+        <w:rPr>
+          <w:b/>
+          <w:bCs/>
+          <w:i/>
+          <w:iCs/>
+        </w:rPr>
+        <w:t>out</w:t>
+      </w:r>
+      <w:r>
+        <w:t>.println</w:t>
+      </w:r>
+      <w:proofErr w:type="spellEnd"/>
+      <w:r>
+        <w:t xml:space="preserve">("Account Holder: " + </w:t>
+      </w:r>
+      <w:proofErr w:type="spellStart"/>
+      <w:r>
+        <w:t>account.getAccountHolderName</w:t>
+      </w:r>
+      <w:proofErr w:type="spellEnd"/>
+      <w:r>
+        <w:t>());</w:t>
+      </w:r>
+    </w:p>
+    <w:p>
+      <w:r>
+        <w:t xml:space="preserve">        </w:t>
+      </w:r>
+      <w:proofErr w:type="spellStart"/>
+      <w:r>
+        <w:t>System.</w:t>
+      </w:r>
+      <w:r>
+        <w:rPr>
+          <w:b/>
+          <w:bCs/>
+          <w:i/>
+          <w:iCs/>
+        </w:rPr>
+        <w:t>out</w:t>
+      </w:r>
+      <w:r>
+        <w:t>.println</w:t>
+      </w:r>
+      <w:proofErr w:type="spellEnd"/>
+      <w:r>
+        <w:t xml:space="preserve">("Final Balance: " + </w:t>
+      </w:r>
+      <w:proofErr w:type="spellStart"/>
+      <w:r>
+        <w:t>account.getBalance</w:t>
+      </w:r>
+      <w:proofErr w:type="spellEnd"/>
+      <w:r>
+        <w:t>());</w:t>
+      </w:r>
+    </w:p>
+    <w:p/>
+    <w:p>
+      <w:r>
+        <w:t xml:space="preserve">        //  Not Allowed:</w:t>
+      </w:r>
+    </w:p>
+    <w:p>
+      <w:r>
+        <w:t xml:space="preserve">        // </w:t>
+      </w:r>
+      <w:proofErr w:type="spellStart"/>
+      <w:r>
+        <w:t>account.balance</w:t>
+      </w:r>
+      <w:proofErr w:type="spellEnd"/>
+      <w:r>
+        <w:t xml:space="preserve"> = 50000;  // ERROR (private variable)</w:t>
+      </w:r>
+    </w:p>
+    <w:p>
+      <w:r>
+        <w:t xml:space="preserve">    }</w:t>
       </w:r>
     </w:p>
     <w:p>

</xml_diff>